<commit_message>
Updated the code to support non-hard-coded trajectories and expanded the report
</commit_message>
<xml_diff>
--- a/Отчёт о выполнении домашней работы.docx
+++ b/Отчёт о выполнении домашней работы.docx
@@ -2505,7 +2505,6 @@
           <w:iCs/>
           <w:sz w:val="28"/>
           <w:szCs w:val="28"/>
-          <w:lang w:val="en-US"/>
         </w:rPr>
       </w:pPr>
       <m:oMath>
@@ -2964,23 +2963,53 @@
         <w:lastRenderedPageBreak/>
         <w:t xml:space="preserve">Реализованный по приведённым выше формулам контроль был имплементирован и </w:t>
       </w:r>
-      <w:proofErr w:type="spellStart"/>
-      <w:r>
-        <w:rPr>
-          <w:rFonts w:ascii="Times New Roman" w:eastAsiaTheme="minorEastAsia" w:hAnsi="Times New Roman" w:cs="Times New Roman"/>
-          <w:sz w:val="28"/>
-          <w:szCs w:val="28"/>
-        </w:rPr>
-        <w:t>просимулирован</w:t>
-      </w:r>
-      <w:proofErr w:type="spellEnd"/>
-      <w:r>
-        <w:rPr>
-          <w:rFonts w:ascii="Times New Roman" w:eastAsiaTheme="minorEastAsia" w:hAnsi="Times New Roman" w:cs="Times New Roman"/>
-          <w:sz w:val="28"/>
-          <w:szCs w:val="28"/>
-        </w:rPr>
-        <w:t xml:space="preserve"> на шестизвенном манипуляторе с использованием библиотек </w:t>
+      <w:r>
+        <w:rPr>
+          <w:rFonts w:ascii="Times New Roman" w:eastAsiaTheme="minorEastAsia" w:hAnsi="Times New Roman" w:cs="Times New Roman"/>
+          <w:sz w:val="28"/>
+          <w:szCs w:val="28"/>
+        </w:rPr>
+        <w:t xml:space="preserve">была произведена симуляция работы управления для </w:t>
+      </w:r>
+      <w:r>
+        <w:rPr>
+          <w:rFonts w:ascii="Times New Roman" w:eastAsiaTheme="minorEastAsia" w:hAnsi="Times New Roman" w:cs="Times New Roman"/>
+          <w:sz w:val="28"/>
+          <w:szCs w:val="28"/>
+        </w:rPr>
+        <w:t>шестизвенно</w:t>
+      </w:r>
+      <w:r>
+        <w:rPr>
+          <w:rFonts w:ascii="Times New Roman" w:eastAsiaTheme="minorEastAsia" w:hAnsi="Times New Roman" w:cs="Times New Roman"/>
+          <w:sz w:val="28"/>
+          <w:szCs w:val="28"/>
+        </w:rPr>
+        <w:t>го</w:t>
+      </w:r>
+      <w:r>
+        <w:rPr>
+          <w:rFonts w:ascii="Times New Roman" w:eastAsiaTheme="minorEastAsia" w:hAnsi="Times New Roman" w:cs="Times New Roman"/>
+          <w:sz w:val="28"/>
+          <w:szCs w:val="28"/>
+        </w:rPr>
+        <w:t xml:space="preserve"> манипулятор</w:t>
+      </w:r>
+      <w:r>
+        <w:rPr>
+          <w:rFonts w:ascii="Times New Roman" w:eastAsiaTheme="minorEastAsia" w:hAnsi="Times New Roman" w:cs="Times New Roman"/>
+          <w:sz w:val="28"/>
+          <w:szCs w:val="28"/>
+        </w:rPr>
+        <w:t>а</w:t>
+      </w:r>
+      <w:r>
+        <w:rPr>
+          <w:rFonts w:ascii="Times New Roman" w:eastAsiaTheme="minorEastAsia" w:hAnsi="Times New Roman" w:cs="Times New Roman"/>
+          <w:sz w:val="28"/>
+          <w:szCs w:val="28"/>
+        </w:rPr>
+        <w:t xml:space="preserve"> с использованием библиотек </w:t>
       </w:r>
       <w:proofErr w:type="spellStart"/>
       <w:r>
@@ -3062,6 +3091,165 @@
           <w:szCs w:val="28"/>
         </w:rPr>
         <w:t>.</w:t>
+      </w:r>
+      <w:r>
+        <w:rPr>
+          <w:rFonts w:ascii="Times New Roman" w:eastAsiaTheme="minorEastAsia" w:hAnsi="Times New Roman" w:cs="Times New Roman"/>
+          <w:sz w:val="28"/>
+          <w:szCs w:val="28"/>
+        </w:rPr>
+        <w:t xml:space="preserve"> В представленном коде при создании объекта симулятора можно задать логическую переменную </w:t>
+      </w:r>
+      <w:r>
+        <w:rPr>
+          <w:rFonts w:ascii="Times New Roman" w:eastAsiaTheme="minorEastAsia" w:hAnsi="Times New Roman" w:cs="Times New Roman"/>
+          <w:sz w:val="28"/>
+          <w:szCs w:val="28"/>
+          <w:lang w:val="en-US"/>
+        </w:rPr>
+        <w:t>hard</w:t>
+      </w:r>
+      <w:r>
+        <w:rPr>
+          <w:rFonts w:ascii="Times New Roman" w:eastAsiaTheme="minorEastAsia" w:hAnsi="Times New Roman" w:cs="Times New Roman"/>
+          <w:sz w:val="28"/>
+          <w:szCs w:val="28"/>
+        </w:rPr>
+        <w:t>_</w:t>
+      </w:r>
+      <w:r>
+        <w:rPr>
+          <w:rFonts w:ascii="Times New Roman" w:eastAsiaTheme="minorEastAsia" w:hAnsi="Times New Roman" w:cs="Times New Roman"/>
+          <w:sz w:val="28"/>
+          <w:szCs w:val="28"/>
+          <w:lang w:val="en-US"/>
+        </w:rPr>
+        <w:t>code</w:t>
+      </w:r>
+      <w:r>
+        <w:rPr>
+          <w:rFonts w:ascii="Times New Roman" w:eastAsiaTheme="minorEastAsia" w:hAnsi="Times New Roman" w:cs="Times New Roman"/>
+          <w:sz w:val="28"/>
+          <w:szCs w:val="28"/>
+        </w:rPr>
+        <w:t xml:space="preserve">. Если она </w:t>
+      </w:r>
+      <w:r>
+        <w:rPr>
+          <w:rFonts w:ascii="Times New Roman" w:eastAsiaTheme="minorEastAsia" w:hAnsi="Times New Roman" w:cs="Times New Roman"/>
+          <w:sz w:val="28"/>
+          <w:szCs w:val="28"/>
+          <w:lang w:val="en-US"/>
+        </w:rPr>
+        <w:t>True</w:t>
+      </w:r>
+      <w:r>
+        <w:rPr>
+          <w:rFonts w:ascii="Times New Roman" w:eastAsiaTheme="minorEastAsia" w:hAnsi="Times New Roman" w:cs="Times New Roman"/>
+          <w:sz w:val="28"/>
+          <w:szCs w:val="28"/>
+        </w:rPr>
+        <w:t xml:space="preserve">, </w:t>
+      </w:r>
+      <w:r>
+        <w:rPr>
+          <w:rFonts w:ascii="Times New Roman" w:eastAsiaTheme="minorEastAsia" w:hAnsi="Times New Roman" w:cs="Times New Roman"/>
+          <w:sz w:val="28"/>
+          <w:szCs w:val="28"/>
+        </w:rPr>
+        <w:t xml:space="preserve">то манипулятор будет двигаться по траекториям с жёстко заданными в функции контроллера параметрами. Если она </w:t>
+      </w:r>
+      <w:r>
+        <w:rPr>
+          <w:rFonts w:ascii="Times New Roman" w:eastAsiaTheme="minorEastAsia" w:hAnsi="Times New Roman" w:cs="Times New Roman"/>
+          <w:sz w:val="28"/>
+          <w:szCs w:val="28"/>
+          <w:lang w:val="en-US"/>
+        </w:rPr>
+        <w:t>False</w:t>
+      </w:r>
+      <w:r>
+        <w:rPr>
+          <w:rFonts w:ascii="Times New Roman" w:eastAsiaTheme="minorEastAsia" w:hAnsi="Times New Roman" w:cs="Times New Roman"/>
+          <w:sz w:val="28"/>
+          <w:szCs w:val="28"/>
+        </w:rPr>
+        <w:t xml:space="preserve">, </w:t>
+      </w:r>
+      <w:r>
+        <w:rPr>
+          <w:rFonts w:ascii="Times New Roman" w:eastAsiaTheme="minorEastAsia" w:hAnsi="Times New Roman" w:cs="Times New Roman"/>
+          <w:sz w:val="28"/>
+          <w:szCs w:val="28"/>
+        </w:rPr>
+        <w:t xml:space="preserve">то на сцене будет интерактивный индикатор положения, к которому манипулятор должен прийти. Индикатор можно перемещать и поворачивать в ходе симуляции. По окончании симуляции в папку </w:t>
+      </w:r>
+      <w:r>
+        <w:rPr>
+          <w:rFonts w:ascii="Times New Roman" w:eastAsiaTheme="minorEastAsia" w:hAnsi="Times New Roman" w:cs="Times New Roman"/>
+          <w:sz w:val="28"/>
+          <w:szCs w:val="28"/>
+          <w:lang w:val="en-US"/>
+        </w:rPr>
+        <w:t>logs</w:t>
+      </w:r>
+      <w:r>
+        <w:rPr>
+          <w:rFonts w:ascii="Times New Roman" w:eastAsiaTheme="minorEastAsia" w:hAnsi="Times New Roman" w:cs="Times New Roman"/>
+          <w:sz w:val="28"/>
+          <w:szCs w:val="28"/>
+        </w:rPr>
+        <w:t xml:space="preserve"> </w:t>
+      </w:r>
+      <w:r>
+        <w:rPr>
+          <w:rFonts w:ascii="Times New Roman" w:eastAsiaTheme="minorEastAsia" w:hAnsi="Times New Roman" w:cs="Times New Roman"/>
+          <w:sz w:val="28"/>
+          <w:szCs w:val="28"/>
+        </w:rPr>
+        <w:t xml:space="preserve">сохраняются графики изменения состояний шарниров, сигналы управления и ошибка положения энд-эффектора (подпапка </w:t>
+      </w:r>
+      <w:r>
+        <w:rPr>
+          <w:rFonts w:ascii="Times New Roman" w:eastAsiaTheme="minorEastAsia" w:hAnsi="Times New Roman" w:cs="Times New Roman"/>
+          <w:sz w:val="28"/>
+          <w:szCs w:val="28"/>
+          <w:lang w:val="en-US"/>
+        </w:rPr>
+        <w:t>plots</w:t>
+      </w:r>
+      <w:r>
+        <w:rPr>
+          <w:rFonts w:ascii="Times New Roman" w:eastAsiaTheme="minorEastAsia" w:hAnsi="Times New Roman" w:cs="Times New Roman"/>
+          <w:sz w:val="28"/>
+          <w:szCs w:val="28"/>
+        </w:rPr>
+        <w:t xml:space="preserve">) и запись симуляции (подпапка </w:t>
+      </w:r>
+      <w:r>
+        <w:rPr>
+          <w:rFonts w:ascii="Times New Roman" w:eastAsiaTheme="minorEastAsia" w:hAnsi="Times New Roman" w:cs="Times New Roman"/>
+          <w:sz w:val="28"/>
+          <w:szCs w:val="28"/>
+          <w:lang w:val="en-US"/>
+        </w:rPr>
+        <w:t>videos</w:t>
+      </w:r>
+      <w:r>
+        <w:rPr>
+          <w:rFonts w:ascii="Times New Roman" w:eastAsiaTheme="minorEastAsia" w:hAnsi="Times New Roman" w:cs="Times New Roman"/>
+          <w:sz w:val="28"/>
+          <w:szCs w:val="28"/>
+        </w:rPr>
+        <w:t>)</w:t>
+      </w:r>
+      <w:r>
+        <w:rPr>
+          <w:rFonts w:ascii="Times New Roman" w:eastAsiaTheme="minorEastAsia" w:hAnsi="Times New Roman" w:cs="Times New Roman"/>
+          <w:sz w:val="28"/>
+          <w:szCs w:val="28"/>
+        </w:rPr>
+        <w:t xml:space="preserve"> </w:t>
       </w:r>
     </w:p>
     <w:sectPr>

</xml_diff>